<commit_message>
updated CIr and Testing Repot
</commit_message>
<xml_diff>
--- a/documents/Spiral2/CodeInspectionReport.docx
+++ b/documents/Spiral2/CodeInspectionReport.docx
@@ -562,46 +562,57 @@
           <w:rFonts w:ascii="Consolas" w:eastAsia="Consolas" w:hAnsi="Consolas" w:cs="Consolas"/>
           <w:b/>
         </w:rPr>
-        <w:t>1. Intro</w:t>
-      </w:r>
+        <w:t>1. Introduction</w:t>
+      </w:r>
+    </w:p>
+    <w:p>
+      <w:pPr>
+        <w:pStyle w:val="normal0"/>
+      </w:pPr>
+    </w:p>
+    <w:p>
+      <w:pPr>
+        <w:pStyle w:val="normal0"/>
+      </w:pPr>
+      <w:r>
+        <w:rPr>
+          <w:rFonts w:ascii="Consolas" w:eastAsia="Consolas" w:hAnsi="Consolas" w:cs="Consolas"/>
+        </w:rPr>
+        <w:t xml:space="preserve">Welcome to the XENO Code Inspection Report. As of the </w:t>
+      </w:r>
+      <w:r>
+        <w:rPr>
+          <w:rFonts w:ascii="Consolas" w:eastAsia="Consolas" w:hAnsi="Consolas" w:cs="Consolas"/>
+        </w:rPr>
+        <w:t>second</w:t>
+      </w:r>
+      <w:r>
+        <w:rPr>
+          <w:rFonts w:ascii="Consolas" w:eastAsia="Consolas" w:hAnsi="Consolas" w:cs="Consolas"/>
+        </w:rPr>
+        <w:t xml:space="preserve"> spiral, </w:t>
+      </w:r>
+      <w:r>
+        <w:rPr>
+          <w:rFonts w:ascii="Consolas" w:eastAsia="Consolas" w:hAnsi="Consolas" w:cs="Consolas"/>
+        </w:rPr>
+        <w:t>a majority of the frontend has been completed and the SQL scripts required to tie into the backend will be created in Spiral 3.</w:t>
+      </w:r>
+    </w:p>
+    <w:p>
+      <w:pPr>
+        <w:pStyle w:val="normal0"/>
+      </w:pPr>
+    </w:p>
+    <w:p>
+      <w:pPr>
+        <w:pStyle w:val="normal0"/>
+      </w:pPr>
       <w:r>
         <w:rPr>
           <w:rFonts w:ascii="Consolas" w:eastAsia="Consolas" w:hAnsi="Consolas" w:cs="Consolas"/>
           <w:b/>
         </w:rPr>
-        <w:t>duction</w:t>
-      </w:r>
-    </w:p>
-    <w:p>
-      <w:pPr>
-        <w:pStyle w:val="normal0"/>
-      </w:pPr>
-    </w:p>
-    <w:p>
-      <w:pPr>
-        <w:pStyle w:val="normal0"/>
-      </w:pPr>
-      <w:r>
-        <w:rPr>
-          <w:rFonts w:ascii="Consolas" w:eastAsia="Consolas" w:hAnsi="Consolas" w:cs="Consolas"/>
-        </w:rPr>
-        <w:t>Welcome to the XENO Code Inspection Report. As of the first spiral, there is very little code to be inspected, but in later spirals, this document will become more comprehensive and more useful.</w:t>
-      </w:r>
-    </w:p>
-    <w:p>
-      <w:pPr>
-        <w:pStyle w:val="normal0"/>
-      </w:pPr>
-    </w:p>
-    <w:p>
-      <w:pPr>
-        <w:pStyle w:val="normal0"/>
-      </w:pPr>
-      <w:r>
-        <w:rPr>
-          <w:rFonts w:ascii="Consolas" w:eastAsia="Consolas" w:hAnsi="Consolas" w:cs="Consolas"/>
-          <w:b/>
-        </w:rPr>
         <w:t>1.1 Purpose of this Document</w:t>
       </w:r>
     </w:p>
@@ -625,20 +636,22 @@
         <w:rPr>
           <w:rFonts w:ascii="Consolas" w:eastAsia="Consolas" w:hAnsi="Consolas" w:cs="Consolas"/>
         </w:rPr>
-        <w:t>purpose of this document is to explain and verify that the XENO team has followed and agreed upon a set of coding conventions as well as explain</w:t>
+        <w:t>purpose of this document is to explain and verify that the XENO team has followed and agreed upon a set of c</w:t>
+      </w:r>
+      <w:bookmarkStart w:id="0" w:name="_GoBack"/>
+      <w:bookmarkEnd w:id="0"/>
+      <w:r>
+        <w:rPr>
+          <w:rFonts w:ascii="Consolas" w:eastAsia="Consolas" w:hAnsi="Consolas" w:cs="Consolas"/>
+        </w:rPr>
+        <w:t>oding conventions as well as explain</w:t>
       </w:r>
       <w:proofErr w:type="gramEnd"/>
       <w:r>
         <w:rPr>
           <w:rFonts w:ascii="Consolas" w:eastAsia="Consolas" w:hAnsi="Consolas" w:cs="Consolas"/>
         </w:rPr>
-        <w:t xml:space="preserve"> and verify the XENO team’s code review process. Any defects or abnormalities will be reported in this docum</w:t>
-      </w:r>
-      <w:r>
-        <w:rPr>
-          <w:rFonts w:ascii="Consolas" w:eastAsia="Consolas" w:hAnsi="Consolas" w:cs="Consolas"/>
-        </w:rPr>
-        <w:t>ent.</w:t>
+        <w:t xml:space="preserve"> and verify the XENO team’s code review process. Any defects or abnormalities will be reported in this document.</w:t>
       </w:r>
     </w:p>
     <w:p>
@@ -813,19 +826,7 @@
         <w:rPr>
           <w:rFonts w:ascii="Consolas" w:eastAsia="Consolas" w:hAnsi="Consolas" w:cs="Consolas"/>
         </w:rPr>
-        <w:t>The style and coding conventions described in the referenced documents (See 1.2 References) will be followed with</w:t>
-      </w:r>
-      <w:r>
-        <w:rPr>
-          <w:rFonts w:ascii="Consolas" w:eastAsia="Consolas" w:hAnsi="Consolas" w:cs="Consolas"/>
-        </w:rPr>
-        <w:t xml:space="preserve">out alteration. These are being used because they are clear, concise, and accepted by the public coding community. If the code is ever made public, these conventions will be easily readable by others. They were also chosen in part because they are already </w:t>
-      </w:r>
-      <w:r>
-        <w:rPr>
-          <w:rFonts w:ascii="Consolas" w:eastAsia="Consolas" w:hAnsi="Consolas" w:cs="Consolas"/>
-        </w:rPr>
-        <w:t>defined and the XENO team has used them in previous projects.</w:t>
+        <w:t>The style and coding conventions described in the referenced documents (See 1.2 References) will be followed without alteration. These are being used because they are clear, concise, and accepted by the public coding community. If the code is ever made public, these conventions will be easily readable by others. They were also chosen in part because they are already defined and the XENO team has used them in previous projects.</w:t>
       </w:r>
     </w:p>
     <w:p>
@@ -1002,58 +1003,63 @@
           <w:rFonts w:ascii="Consolas" w:eastAsia="Consolas" w:hAnsi="Consolas" w:cs="Consolas"/>
           <w:b/>
         </w:rPr>
-        <w:t>2.1 Descrip</w:t>
-      </w:r>
+        <w:t>2.1 Description</w:t>
+      </w:r>
+    </w:p>
+    <w:p>
+      <w:pPr>
+        <w:pStyle w:val="normal0"/>
+      </w:pPr>
+    </w:p>
+    <w:p>
+      <w:pPr>
+        <w:pStyle w:val="normal0"/>
+      </w:pPr>
+      <w:r>
+        <w:rPr>
+          <w:rFonts w:ascii="Consolas" w:eastAsia="Consolas" w:hAnsi="Consolas" w:cs="Consolas"/>
+        </w:rPr>
+        <w:t>Code</w:t>
+      </w:r>
+      <w:r>
+        <w:rPr>
+          <w:rFonts w:ascii="Consolas" w:eastAsia="Consolas" w:hAnsi="Consolas" w:cs="Consolas"/>
+        </w:rPr>
+        <w:t xml:space="preserve"> inspection has mostly consisted of verifying that the website does not have any obvious display issues; that there are no errors in the </w:t>
+      </w:r>
+      <w:r>
+        <w:rPr>
+          <w:rFonts w:ascii="Consolas" w:eastAsia="Consolas" w:hAnsi="Consolas" w:cs="Consolas"/>
+        </w:rPr>
+        <w:t>minimal JavaScript, CSS, HTML, or Python files</w:t>
+      </w:r>
+      <w:r>
+        <w:rPr>
+          <w:rFonts w:ascii="Consolas" w:eastAsia="Consolas" w:hAnsi="Consolas" w:cs="Consolas"/>
+        </w:rPr>
+        <w:t xml:space="preserve">; and that the page will load from the test bed. Each team member independently opened the given URL and clicked every link. After each click, the team member verified that no errors occurred or display was altered in a negative manner. Afterwards, the group met on Skype to discuss the results. Team members tested on Safari, Chrome, and Firefox browsers. We tested in this manner </w:t>
+      </w:r>
+      <w:r>
+        <w:rPr>
+          <w:rFonts w:ascii="Consolas" w:eastAsia="Consolas" w:hAnsi="Consolas" w:cs="Consolas"/>
+        </w:rPr>
+        <w:t>to quickly test all of the pages in a short duration of time.</w:t>
+      </w:r>
+    </w:p>
+    <w:p>
+      <w:pPr>
+        <w:pStyle w:val="normal0"/>
+      </w:pPr>
+    </w:p>
+    <w:p>
+      <w:pPr>
+        <w:pStyle w:val="normal0"/>
+      </w:pPr>
       <w:r>
         <w:rPr>
           <w:rFonts w:ascii="Consolas" w:eastAsia="Consolas" w:hAnsi="Consolas" w:cs="Consolas"/>
           <w:b/>
         </w:rPr>
-        <w:t>tion</w:t>
-      </w:r>
-    </w:p>
-    <w:p>
-      <w:pPr>
-        <w:pStyle w:val="normal0"/>
-      </w:pPr>
-    </w:p>
-    <w:p>
-      <w:pPr>
-        <w:pStyle w:val="normal0"/>
-      </w:pPr>
-      <w:r>
-        <w:rPr>
-          <w:rFonts w:ascii="Consolas" w:eastAsia="Consolas" w:hAnsi="Consolas" w:cs="Consolas"/>
-        </w:rPr>
-        <w:t>Because we are very early in the development stage, there is very little code to review. As such, code inspection has mostly consisted of verifying that the website does not have any obvious display issues; that there are no errors in the minimal Jav</w:t>
-      </w:r>
-      <w:r>
-        <w:rPr>
-          <w:rFonts w:ascii="Consolas" w:eastAsia="Consolas" w:hAnsi="Consolas" w:cs="Consolas"/>
-        </w:rPr>
-        <w:t>aScript, CSS, or HTML; and that the page will load from the test bed. Each team member independently opened the given URL and clicked every link. After each click, the team member verified that no errors occurred or display was altered in a negative manner</w:t>
-      </w:r>
-      <w:r>
-        <w:rPr>
-          <w:rFonts w:ascii="Consolas" w:eastAsia="Consolas" w:hAnsi="Consolas" w:cs="Consolas"/>
-        </w:rPr>
-        <w:t>. Afterwards, the group met on Skype to discuss the results. Team members tested on Safari, Chrome, and Firefox browsers. We tested in this manner simply because there is almost no functionality to be tested as of yet.</w:t>
-      </w:r>
-    </w:p>
-    <w:p>
-      <w:pPr>
-        <w:pStyle w:val="normal0"/>
-      </w:pPr>
-    </w:p>
-    <w:p>
-      <w:pPr>
-        <w:pStyle w:val="normal0"/>
-      </w:pPr>
-      <w:r>
-        <w:rPr>
-          <w:rFonts w:ascii="Consolas" w:eastAsia="Consolas" w:hAnsi="Consolas" w:cs="Consolas"/>
-          <w:b/>
-        </w:rPr>
         <w:t>2.2 Impression of the Process</w:t>
       </w:r>
     </w:p>
@@ -1070,13 +1076,7 @@
         <w:rPr>
           <w:rFonts w:ascii="Consolas" w:eastAsia="Consolas" w:hAnsi="Consolas" w:cs="Consolas"/>
         </w:rPr>
-        <w:t>The team decided that this testing process was effective simply because there was so little to actually test. In the future, more stringent testing will be done. So far, only the landing page is created, along with a few dummy pages simply there for exampl</w:t>
-      </w:r>
-      <w:r>
-        <w:rPr>
-          <w:rFonts w:ascii="Consolas" w:eastAsia="Consolas" w:hAnsi="Consolas" w:cs="Consolas"/>
-        </w:rPr>
-        <w:t>e. The team is happy with the landing page, but changes may be made at the client’s behest.</w:t>
+        <w:t>The team decided that this testing process was effective simply because of the modularity the Flask web framework provides. So far, many of the pages are created but the form data isn’t validated on the client or server side. Many of the pages still use sample data and are not integrated with the completed database backend.</w:t>
       </w:r>
     </w:p>
     <w:p>
@@ -1236,10 +1236,7 @@
               <w:pStyle w:val="normal0"/>
             </w:pPr>
             <w:r>
-              <w:t>06:45 – 07:</w:t>
-            </w:r>
-            <w:r>
-              <w:t>15</w:t>
+              <w:t>06:45 – 07:15</w:t>
             </w:r>
           </w:p>
         </w:tc>
@@ -1280,10 +1277,7 @@
               <w:pStyle w:val="normal0"/>
             </w:pPr>
             <w:r>
-              <w:t xml:space="preserve">06:45 – </w:t>
-            </w:r>
-            <w:r>
-              <w:t>08:00</w:t>
+              <w:t>06:45 – 08:00</w:t>
             </w:r>
           </w:p>
         </w:tc>
@@ -1324,10 +1318,7 @@
               <w:pStyle w:val="normal0"/>
             </w:pPr>
             <w:r>
-              <w:t>06:45 –</w:t>
-            </w:r>
-            <w:r>
-              <w:t xml:space="preserve"> 09:00</w:t>
+              <w:t>06:45 – 09:00</w:t>
             </w:r>
           </w:p>
         </w:tc>
@@ -1608,13 +1599,7 @@
               <w:rPr>
                 <w:rFonts w:ascii="Consolas" w:eastAsia="Consolas" w:hAnsi="Consolas" w:cs="Consolas"/>
               </w:rPr>
-              <w:t>/</w:t>
-            </w:r>
-            <w:r>
-              <w:rPr>
-                <w:rFonts w:ascii="Consolas" w:eastAsia="Consolas" w:hAnsi="Consolas" w:cs="Consolas"/>
-              </w:rPr>
-              <w:t>car_actions.py</w:t>
+              <w:t>/car_actions.py</w:t>
             </w:r>
           </w:p>
         </w:tc>
@@ -1681,13 +1666,7 @@
               <w:rPr>
                 <w:rFonts w:ascii="Consolas" w:eastAsia="Consolas" w:hAnsi="Consolas" w:cs="Consolas"/>
               </w:rPr>
-              <w:t>/</w:t>
-            </w:r>
-            <w:r>
-              <w:rPr>
-                <w:rFonts w:ascii="Consolas" w:eastAsia="Consolas" w:hAnsi="Consolas" w:cs="Consolas"/>
-              </w:rPr>
-              <w:t>configuration.py</w:t>
+              <w:t>/configuration.py</w:t>
             </w:r>
           </w:p>
         </w:tc>
@@ -1727,55 +1706,61 @@
               <w:rPr>
                 <w:rFonts w:ascii="Consolas" w:eastAsia="Consolas" w:hAnsi="Consolas" w:cs="Consolas"/>
               </w:rPr>
+              <w:t>4</w:t>
+            </w:r>
+          </w:p>
+        </w:tc>
+        <w:tc>
+          <w:tcPr>
+            <w:tcW w:w="4140" w:type="dxa"/>
+          </w:tcPr>
+          <w:p>
+            <w:pPr>
+              <w:pStyle w:val="normal0"/>
+              <w:rPr>
+                <w:rFonts w:ascii="Consolas" w:eastAsia="Consolas" w:hAnsi="Consolas" w:cs="Consolas"/>
+              </w:rPr>
+            </w:pPr>
+            <w:proofErr w:type="gramStart"/>
+            <w:r>
+              <w:rPr>
+                <w:rFonts w:ascii="Consolas" w:eastAsia="Consolas" w:hAnsi="Consolas" w:cs="Consolas"/>
+              </w:rPr>
+              <w:t>backend</w:t>
+            </w:r>
+            <w:proofErr w:type="gramEnd"/>
+            <w:r>
+              <w:rPr>
+                <w:rFonts w:ascii="Consolas" w:eastAsia="Consolas" w:hAnsi="Consolas" w:cs="Consolas"/>
+              </w:rPr>
+              <w:t>/database_connection.py</w:t>
+            </w:r>
+          </w:p>
+        </w:tc>
+        <w:tc>
+          <w:tcPr>
+            <w:tcW w:w="4878" w:type="dxa"/>
+          </w:tcPr>
+          <w:p>
+            <w:pPr>
+              <w:pStyle w:val="normal0"/>
+              <w:rPr>
+                <w:rFonts w:ascii="Consolas" w:eastAsia="Consolas" w:hAnsi="Consolas" w:cs="Consolas"/>
+              </w:rPr>
+            </w:pPr>
+            <w:r>
+              <w:rPr>
+                <w:rFonts w:ascii="Consolas" w:eastAsia="Consolas" w:hAnsi="Consolas" w:cs="Consolas"/>
+              </w:rPr>
+              <w:t xml:space="preserve">Contains the database abstraction </w:t>
+            </w:r>
+            <w:r>
+              <w:rPr>
+                <w:rFonts w:ascii="Consolas" w:eastAsia="Consolas" w:hAnsi="Consolas" w:cs="Consolas"/>
+              </w:rPr>
               <w:lastRenderedPageBreak/>
-              <w:t>4</w:t>
-            </w:r>
-          </w:p>
-        </w:tc>
-        <w:tc>
-          <w:tcPr>
-            <w:tcW w:w="4140" w:type="dxa"/>
-          </w:tcPr>
-          <w:p>
-            <w:pPr>
-              <w:pStyle w:val="normal0"/>
-              <w:rPr>
-                <w:rFonts w:ascii="Consolas" w:eastAsia="Consolas" w:hAnsi="Consolas" w:cs="Consolas"/>
-              </w:rPr>
-            </w:pPr>
-            <w:proofErr w:type="gramStart"/>
-            <w:r>
-              <w:rPr>
-                <w:rFonts w:ascii="Consolas" w:eastAsia="Consolas" w:hAnsi="Consolas" w:cs="Consolas"/>
-              </w:rPr>
-              <w:t>backend</w:t>
-            </w:r>
-            <w:proofErr w:type="gramEnd"/>
-            <w:r>
-              <w:rPr>
-                <w:rFonts w:ascii="Consolas" w:eastAsia="Consolas" w:hAnsi="Consolas" w:cs="Consolas"/>
-              </w:rPr>
-              <w:t>/</w:t>
-            </w:r>
-            <w:r>
-              <w:rPr>
-                <w:rFonts w:ascii="Consolas" w:eastAsia="Consolas" w:hAnsi="Consolas" w:cs="Consolas"/>
-              </w:rPr>
-              <w:t>database_connection.py</w:t>
-            </w:r>
-          </w:p>
-        </w:tc>
-        <w:tc>
-          <w:tcPr>
-            <w:tcW w:w="4878" w:type="dxa"/>
-          </w:tcPr>
-          <w:p>
-            <w:pPr>
-              <w:pStyle w:val="normal0"/>
-              <w:rPr>
-                <w:rFonts w:ascii="Consolas" w:eastAsia="Consolas" w:hAnsi="Consolas" w:cs="Consolas"/>
-              </w:rPr>
-            </w:pPr>
+              <w:t>layer custom written for XENO.</w:t>
+            </w:r>
           </w:p>
         </w:tc>
       </w:tr>
@@ -1795,6 +1780,7 @@
               <w:rPr>
                 <w:rFonts w:ascii="Consolas" w:eastAsia="Consolas" w:hAnsi="Consolas" w:cs="Consolas"/>
               </w:rPr>
+              <w:lastRenderedPageBreak/>
               <w:t>5</w:t>
             </w:r>
           </w:p>
@@ -1822,13 +1808,7 @@
               <w:rPr>
                 <w:rFonts w:ascii="Consolas" w:eastAsia="Consolas" w:hAnsi="Consolas" w:cs="Consolas"/>
               </w:rPr>
-              <w:t>/</w:t>
-            </w:r>
-            <w:r>
-              <w:rPr>
-                <w:rFonts w:ascii="Consolas" w:eastAsia="Consolas" w:hAnsi="Consolas" w:cs="Consolas"/>
-              </w:rPr>
-              <w:t>user_class.py</w:t>
+              <w:t>/user_class.py</w:t>
             </w:r>
           </w:p>
         </w:tc>
@@ -1843,6 +1823,12 @@
                 <w:rFonts w:ascii="Consolas" w:eastAsia="Consolas" w:hAnsi="Consolas" w:cs="Consolas"/>
               </w:rPr>
             </w:pPr>
+            <w:r>
+              <w:rPr>
+                <w:rFonts w:ascii="Consolas" w:eastAsia="Consolas" w:hAnsi="Consolas" w:cs="Consolas"/>
+              </w:rPr>
+              <w:t>Contains the user session management code for Flask.</w:t>
+            </w:r>
           </w:p>
         </w:tc>
       </w:tr>
@@ -1956,13 +1942,7 @@
               <w:rPr>
                 <w:rFonts w:ascii="Consolas" w:eastAsia="Consolas" w:hAnsi="Consolas" w:cs="Consolas"/>
               </w:rPr>
-              <w:t>/</w:t>
-            </w:r>
-            <w:r>
-              <w:rPr>
-                <w:rFonts w:ascii="Consolas" w:eastAsia="Consolas" w:hAnsi="Consolas" w:cs="Consolas"/>
-              </w:rPr>
-              <w:t>angular.min.js</w:t>
+              <w:t>/angular.min.js</w:t>
             </w:r>
           </w:p>
         </w:tc>
@@ -2023,13 +2003,7 @@
               <w:rPr>
                 <w:rFonts w:ascii="Consolas" w:eastAsia="Consolas" w:hAnsi="Consolas" w:cs="Consolas"/>
               </w:rPr>
-              <w:t>/</w:t>
-            </w:r>
-            <w:r>
-              <w:rPr>
-                <w:rFonts w:ascii="Consolas" w:eastAsia="Consolas" w:hAnsi="Consolas" w:cs="Consolas"/>
-              </w:rPr>
-              <w:t>konami.js</w:t>
+              <w:t>/konami.js</w:t>
             </w:r>
           </w:p>
         </w:tc>
@@ -2090,13 +2064,7 @@
               <w:rPr>
                 <w:rFonts w:ascii="Consolas" w:eastAsia="Consolas" w:hAnsi="Consolas" w:cs="Consolas"/>
               </w:rPr>
-              <w:t>/</w:t>
-            </w:r>
-            <w:r>
-              <w:rPr>
-                <w:rFonts w:ascii="Consolas" w:eastAsia="Consolas" w:hAnsi="Consolas" w:cs="Consolas"/>
-              </w:rPr>
-              <w:t>module.js</w:t>
+              <w:t>/module.js</w:t>
             </w:r>
           </w:p>
         </w:tc>
@@ -2180,6 +2148,26 @@
                 <w:rFonts w:ascii="Consolas" w:eastAsia="Consolas" w:hAnsi="Consolas" w:cs="Consolas"/>
               </w:rPr>
             </w:pPr>
+            <w:r>
+              <w:rPr>
+                <w:rFonts w:ascii="Consolas" w:eastAsia="Consolas" w:hAnsi="Consolas" w:cs="Consolas"/>
+              </w:rPr>
+              <w:t xml:space="preserve">The template for the </w:t>
+            </w:r>
+            <w:proofErr w:type="spellStart"/>
+            <w:r>
+              <w:rPr>
+                <w:rFonts w:ascii="Consolas" w:eastAsia="Consolas" w:hAnsi="Consolas" w:cs="Consolas"/>
+              </w:rPr>
+              <w:t>add_car</w:t>
+            </w:r>
+            <w:proofErr w:type="spellEnd"/>
+            <w:r>
+              <w:rPr>
+                <w:rFonts w:ascii="Consolas" w:eastAsia="Consolas" w:hAnsi="Consolas" w:cs="Consolas"/>
+              </w:rPr>
+              <w:t xml:space="preserve"> page.</w:t>
+            </w:r>
           </w:p>
         </w:tc>
       </w:tr>
@@ -2249,6 +2237,40 @@
                 <w:rFonts w:ascii="Consolas" w:eastAsia="Consolas" w:hAnsi="Consolas" w:cs="Consolas"/>
               </w:rPr>
             </w:pPr>
+            <w:r>
+              <w:rPr>
+                <w:rFonts w:ascii="Consolas" w:eastAsia="Consolas" w:hAnsi="Consolas" w:cs="Consolas"/>
+              </w:rPr>
+              <w:t>The template for the static elements across pages (</w:t>
+            </w:r>
+            <w:proofErr w:type="spellStart"/>
+            <w:r>
+              <w:rPr>
+                <w:rFonts w:ascii="Consolas" w:eastAsia="Consolas" w:hAnsi="Consolas" w:cs="Consolas"/>
+              </w:rPr>
+              <w:t>menubar</w:t>
+            </w:r>
+            <w:proofErr w:type="spellEnd"/>
+            <w:r>
+              <w:rPr>
+                <w:rFonts w:ascii="Consolas" w:eastAsia="Consolas" w:hAnsi="Consolas" w:cs="Consolas"/>
+              </w:rPr>
+              <w:t xml:space="preserve">, </w:t>
+            </w:r>
+            <w:proofErr w:type="spellStart"/>
+            <w:r>
+              <w:rPr>
+                <w:rFonts w:ascii="Consolas" w:eastAsia="Consolas" w:hAnsi="Consolas" w:cs="Consolas"/>
+              </w:rPr>
+              <w:t>etc</w:t>
+            </w:r>
+            <w:proofErr w:type="spellEnd"/>
+            <w:r>
+              <w:rPr>
+                <w:rFonts w:ascii="Consolas" w:eastAsia="Consolas" w:hAnsi="Consolas" w:cs="Consolas"/>
+              </w:rPr>
+              <w:t>).</w:t>
+            </w:r>
           </w:p>
         </w:tc>
       </w:tr>
@@ -2318,6 +2340,12 @@
                 <w:rFonts w:ascii="Consolas" w:eastAsia="Consolas" w:hAnsi="Consolas" w:cs="Consolas"/>
               </w:rPr>
             </w:pPr>
+            <w:r>
+              <w:rPr>
+                <w:rFonts w:ascii="Consolas" w:eastAsia="Consolas" w:hAnsi="Consolas" w:cs="Consolas"/>
+              </w:rPr>
+              <w:t>The template for the landing page for a user when they are signed in.</w:t>
+            </w:r>
           </w:p>
         </w:tc>
       </w:tr>
@@ -2387,6 +2415,12 @@
                 <w:rFonts w:ascii="Consolas" w:eastAsia="Consolas" w:hAnsi="Consolas" w:cs="Consolas"/>
               </w:rPr>
             </w:pPr>
+            <w:r>
+              <w:rPr>
+                <w:rFonts w:ascii="Consolas" w:eastAsia="Consolas" w:hAnsi="Consolas" w:cs="Consolas"/>
+              </w:rPr>
+              <w:t>The template for the landing page when a user isn’t signed in.</w:t>
+            </w:r>
           </w:p>
         </w:tc>
       </w:tr>
@@ -2456,6 +2490,12 @@
                 <w:rFonts w:ascii="Consolas" w:eastAsia="Consolas" w:hAnsi="Consolas" w:cs="Consolas"/>
               </w:rPr>
             </w:pPr>
+            <w:r>
+              <w:rPr>
+                <w:rFonts w:ascii="Consolas" w:eastAsia="Consolas" w:hAnsi="Consolas" w:cs="Consolas"/>
+              </w:rPr>
+              <w:t>The template for the page where a user can login.</w:t>
+            </w:r>
           </w:p>
         </w:tc>
       </w:tr>
@@ -2525,6 +2565,12 @@
                 <w:rFonts w:ascii="Consolas" w:eastAsia="Consolas" w:hAnsi="Consolas" w:cs="Consolas"/>
               </w:rPr>
             </w:pPr>
+            <w:r>
+              <w:rPr>
+                <w:rFonts w:ascii="Consolas" w:eastAsia="Consolas" w:hAnsi="Consolas" w:cs="Consolas"/>
+              </w:rPr>
+              <w:t>The template for the menu bar.</w:t>
+            </w:r>
           </w:p>
         </w:tc>
       </w:tr>
@@ -2594,6 +2640,12 @@
                 <w:rFonts w:ascii="Consolas" w:eastAsia="Consolas" w:hAnsi="Consolas" w:cs="Consolas"/>
               </w:rPr>
             </w:pPr>
+            <w:r>
+              <w:rPr>
+                <w:rFonts w:ascii="Consolas" w:eastAsia="Consolas" w:hAnsi="Consolas" w:cs="Consolas"/>
+              </w:rPr>
+              <w:t>The template where new accounts can be added (admin and maintenance accounts added by admins).</w:t>
+            </w:r>
           </w:p>
         </w:tc>
       </w:tr>
@@ -2663,6 +2715,12 @@
                 <w:rFonts w:ascii="Consolas" w:eastAsia="Consolas" w:hAnsi="Consolas" w:cs="Consolas"/>
               </w:rPr>
             </w:pPr>
+            <w:r>
+              <w:rPr>
+                <w:rFonts w:ascii="Consolas" w:eastAsia="Consolas" w:hAnsi="Consolas" w:cs="Consolas"/>
+              </w:rPr>
+              <w:t>The template for a user’s profile page.</w:t>
+            </w:r>
           </w:p>
         </w:tc>
       </w:tr>
@@ -2732,6 +2790,12 @@
                 <w:rFonts w:ascii="Consolas" w:eastAsia="Consolas" w:hAnsi="Consolas" w:cs="Consolas"/>
               </w:rPr>
             </w:pPr>
+            <w:r>
+              <w:rPr>
+                <w:rFonts w:ascii="Consolas" w:eastAsia="Consolas" w:hAnsi="Consolas" w:cs="Consolas"/>
+              </w:rPr>
+              <w:t>The template for where users can search for cars.</w:t>
+            </w:r>
           </w:p>
         </w:tc>
       </w:tr>
@@ -2801,6 +2865,12 @@
                 <w:rFonts w:ascii="Consolas" w:eastAsia="Consolas" w:hAnsi="Consolas" w:cs="Consolas"/>
               </w:rPr>
             </w:pPr>
+            <w:r>
+              <w:rPr>
+                <w:rFonts w:ascii="Consolas" w:eastAsia="Consolas" w:hAnsi="Consolas" w:cs="Consolas"/>
+              </w:rPr>
+              <w:t>The template for where users can create an account.</w:t>
+            </w:r>
           </w:p>
         </w:tc>
       </w:tr>
@@ -2831,14 +2901,7 @@
           <w:rFonts w:ascii="Consolas" w:eastAsia="Consolas" w:hAnsi="Consolas" w:cs="Consolas"/>
           <w:b/>
         </w:rPr>
-        <w:t xml:space="preserve">4. </w:t>
-      </w:r>
-      <w:r>
-        <w:rPr>
-          <w:rFonts w:ascii="Consolas" w:eastAsia="Consolas" w:hAnsi="Consolas" w:cs="Consolas"/>
-          <w:b/>
-        </w:rPr>
-        <w:t>Defects</w:t>
+        <w:t>4. Defects</w:t>
       </w:r>
     </w:p>
     <w:p>
@@ -3018,8 +3081,14 @@
             <w:pPr>
               <w:pStyle w:val="normal0"/>
             </w:pPr>
-            <w:bookmarkStart w:id="0" w:name="_GoBack"/>
-            <w:bookmarkEnd w:id="0"/>
+            <w:proofErr w:type="gramStart"/>
+            <w:r>
+              <w:t>backbone.py</w:t>
+            </w:r>
+            <w:proofErr w:type="gramEnd"/>
+            <w:r>
+              <w:t xml:space="preserve"> does not contain server side validation of form input</w:t>
+            </w:r>
           </w:p>
         </w:tc>
         <w:tc>
@@ -3030,6 +3099,16 @@
             <w:pPr>
               <w:pStyle w:val="normal0"/>
             </w:pPr>
+            <w:proofErr w:type="spellStart"/>
+            <w:proofErr w:type="gramStart"/>
+            <w:r>
+              <w:t>xeno</w:t>
+            </w:r>
+            <w:proofErr w:type="spellEnd"/>
+            <w:proofErr w:type="gramEnd"/>
+            <w:r>
+              <w:t>/backend/ directory</w:t>
+            </w:r>
           </w:p>
         </w:tc>
         <w:tc>
@@ -3040,6 +3119,17 @@
             <w:pPr>
               <w:pStyle w:val="normal0"/>
             </w:pPr>
+            <w:r>
+              <w:t>Implement Flask-</w:t>
+            </w:r>
+            <w:proofErr w:type="spellStart"/>
+            <w:r>
+              <w:t>WTforms</w:t>
+            </w:r>
+            <w:proofErr w:type="spellEnd"/>
+            <w:r>
+              <w:t xml:space="preserve"> to simply this or use regex to validate incoming data.</w:t>
+            </w:r>
           </w:p>
         </w:tc>
         <w:tc>
@@ -3050,6 +3140,9 @@
             <w:pPr>
               <w:pStyle w:val="normal0"/>
             </w:pPr>
+            <w:r>
+              <w:t>No</w:t>
+            </w:r>
           </w:p>
         </w:tc>
       </w:tr>
@@ -3090,13 +3183,13 @@
         <w:rPr>
           <w:rFonts w:ascii="Consolas" w:eastAsia="Consolas" w:hAnsi="Consolas" w:cs="Consolas"/>
         </w:rPr>
-        <w:t>As of 3/2/2015, all group members of XENO have reviewed the Code Inspe</w:t>
-      </w:r>
-      <w:r>
-        <w:rPr>
-          <w:rFonts w:ascii="Consolas" w:eastAsia="Consolas" w:hAnsi="Consolas" w:cs="Consolas"/>
-        </w:rPr>
-        <w:t xml:space="preserve">ction Report document and all have agreed the content and format of this document is correct. This document has been tailored to meet the client’s necessities for an online web </w:t>
+        <w:t>As of 4/13</w:t>
+      </w:r>
+      <w:r>
+        <w:rPr>
+          <w:rFonts w:ascii="Consolas" w:eastAsia="Consolas" w:hAnsi="Consolas" w:cs="Consolas"/>
+        </w:rPr>
+        <w:t xml:space="preserve">/2015, all group members of XENO have reviewed the Code Inspection Report document and all have agreed the content and format of this document is correct. This document has been tailored to meet the client’s necessities for an online web </w:t>
       </w:r>
       <w:proofErr w:type="gramStart"/>
       <w:r>
@@ -3110,13 +3203,7 @@
         <w:rPr>
           <w:rFonts w:ascii="Consolas" w:eastAsia="Consolas" w:hAnsi="Consolas" w:cs="Consolas"/>
         </w:rPr>
-        <w:t xml:space="preserve"> will offer an online exotic car rental service to VIP custome</w:t>
-      </w:r>
-      <w:r>
-        <w:rPr>
-          <w:rFonts w:ascii="Consolas" w:eastAsia="Consolas" w:hAnsi="Consolas" w:cs="Consolas"/>
-        </w:rPr>
-        <w:t>rs.</w:t>
+        <w:t xml:space="preserve"> will offer an online exotic car rental service to VIP customers.</w:t>
       </w:r>
     </w:p>
     <w:p>
@@ -3216,13 +3303,7 @@
         <w:rPr>
           <w:rFonts w:ascii="Consolas" w:eastAsia="Consolas" w:hAnsi="Consolas" w:cs="Consolas"/>
         </w:rPr>
-        <w:t>___________________________________________________________</w:t>
-      </w:r>
-      <w:r>
-        <w:rPr>
-          <w:rFonts w:ascii="Consolas" w:eastAsia="Consolas" w:hAnsi="Consolas" w:cs="Consolas"/>
-        </w:rPr>
-        <w:t>_________________________________________________________________________________</w:t>
+        <w:t>____________________________________________________________________________________________________________________________________________</w:t>
       </w:r>
     </w:p>
     <w:p>
@@ -3274,13 +3355,7 @@
         <w:rPr>
           <w:rFonts w:ascii="Consolas" w:eastAsia="Consolas" w:hAnsi="Consolas" w:cs="Consolas"/>
         </w:rPr>
-        <w:t>Date: ____________________________________________________________________</w:t>
-      </w:r>
-      <w:r>
-        <w:rPr>
-          <w:rFonts w:ascii="Consolas" w:eastAsia="Consolas" w:hAnsi="Consolas" w:cs="Consolas"/>
-        </w:rPr>
-        <w:t>_</w:t>
+        <w:t>Date: _____________________________________________________________________</w:t>
       </w:r>
     </w:p>
     <w:p>
@@ -3451,13 +3526,7 @@
         <w:rPr>
           <w:rFonts w:ascii="Consolas" w:eastAsia="Consolas" w:hAnsi="Consolas" w:cs="Consolas"/>
         </w:rPr>
-        <w:t>______________________________________________________________________________________________</w:t>
-      </w:r>
-      <w:r>
-        <w:rPr>
-          <w:rFonts w:ascii="Consolas" w:eastAsia="Consolas" w:hAnsi="Consolas" w:cs="Consolas"/>
-        </w:rPr>
-        <w:t>______________________________________________</w:t>
+        <w:t>____________________________________________________________________________________________________________________________________________</w:t>
       </w:r>
     </w:p>
     <w:p>
@@ -3526,13 +3595,7 @@
         <w:rPr>
           <w:rFonts w:ascii="Consolas" w:eastAsia="Consolas" w:hAnsi="Consolas" w:cs="Consolas"/>
         </w:rPr>
-        <w:t>____________________________</w:t>
-      </w:r>
-      <w:r>
-        <w:rPr>
-          <w:rFonts w:ascii="Consolas" w:eastAsia="Consolas" w:hAnsi="Consolas" w:cs="Consolas"/>
-        </w:rPr>
-        <w:t>________________________________________________________________________________________________________________</w:t>
+        <w:t>____________________________________________________________________________________________________________________________________________</w:t>
       </w:r>
     </w:p>
     <w:p>
@@ -3775,7 +3838,7 @@
       <w:rPr>
         <w:noProof/>
       </w:rPr>
-      <w:t>5</w:t>
+      <w:t>4</w:t>
     </w:r>
     <w:r>
       <w:fldChar w:fldCharType="end"/>

</xml_diff>